<commit_message>
Updated game manual UI screenshot.
</commit_message>
<xml_diff>
--- a/Design/Manual.docx
+++ b/Design/Manual.docx
@@ -1,6 +1,6 @@
 
 <file path=word/document.xml><?xml version="1.0" encoding="utf-8"?>
-<w:document xmlns:wpc="http://schemas.microsoft.com/office/word/2010/wordprocessingCanvas" xmlns:mo="http://schemas.microsoft.com/office/mac/office/2008/main" xmlns:mc="http://schemas.openxmlformats.org/markup-compatibility/2006" xmlns:mv="urn:schemas-microsoft-com:mac:vml" xmlns:o="urn:schemas-microsoft-com:office:office" xmlns:r="http://schemas.openxmlformats.org/officeDocument/2006/relationships" xmlns:m="http://schemas.openxmlformats.org/officeDocument/2006/math" xmlns:v="urn:schemas-microsoft-com:vml" xmlns:wp14="http://schemas.microsoft.com/office/word/2010/wordprocessingDrawing" xmlns:wp="http://schemas.openxmlformats.org/drawingml/2006/wordprocessingDrawing" xmlns:w10="urn:schemas-microsoft-com:office:word" xmlns:w="http://schemas.openxmlformats.org/wordprocessingml/2006/main" xmlns:w14="http://schemas.microsoft.com/office/word/2010/wordml" xmlns:wpg="http://schemas.microsoft.com/office/word/2010/wordprocessingGroup" xmlns:wpi="http://schemas.microsoft.com/office/word/2010/wordprocessingInk" xmlns:wne="http://schemas.microsoft.com/office/word/2006/wordml" xmlns:wps="http://schemas.microsoft.com/office/word/2010/wordprocessingShape" mc:Ignorable="w14 wp14">
+<w:document xmlns:wpc="http://schemas.microsoft.com/office/word/2010/wordprocessingCanvas" xmlns:mc="http://schemas.openxmlformats.org/markup-compatibility/2006" xmlns:o="urn:schemas-microsoft-com:office:office" xmlns:r="http://schemas.openxmlformats.org/officeDocument/2006/relationships" xmlns:m="http://schemas.openxmlformats.org/officeDocument/2006/math" xmlns:v="urn:schemas-microsoft-com:vml" xmlns:wp14="http://schemas.microsoft.com/office/word/2010/wordprocessingDrawing" xmlns:wp="http://schemas.openxmlformats.org/drawingml/2006/wordprocessingDrawing" xmlns:w10="urn:schemas-microsoft-com:office:word" xmlns:w="http://schemas.openxmlformats.org/wordprocessingml/2006/main" xmlns:w14="http://schemas.microsoft.com/office/word/2010/wordml" xmlns:wpg="http://schemas.microsoft.com/office/word/2010/wordprocessingGroup" xmlns:wpi="http://schemas.microsoft.com/office/word/2010/wordprocessingInk" xmlns:wne="http://schemas.microsoft.com/office/word/2006/wordml" xmlns:wps="http://schemas.microsoft.com/office/word/2010/wordprocessingShape" mc:Ignorable="w14 wp14">
   <w:background w:color="FFFFFF"/>
   <w:body>
     <w:sdt>
@@ -60,6 +60,7 @@
               <w:dataBinding w:prefixMappings="xmlns:ns0='http://purl.org/dc/elements/1.1/' xmlns:ns1='http://schemas.openxmlformats.org/package/2006/metadata/core-properties' " w:xpath="/ns1:coreProperties[1]/ns0:title[1]" w:storeItemID="{6C3C8BC8-F283-45AE-878A-BAB7291924A1}"/>
               <w:text/>
             </w:sdtPr>
+            <w:sdtEndPr/>
             <w:sdtContent>
               <w:r>
                 <w:rPr>
@@ -91,6 +92,7 @@
             </w:placeholder>
             <w:text/>
           </w:sdtPr>
+          <w:sdtEndPr/>
           <w:sdtContent>
             <w:p>
               <w:pPr>
@@ -149,6 +151,7 @@
               <w:dataBinding w:prefixMappings="xmlns:ns0='http://purl.org/dc/elements/1.1/' xmlns:ns1='http://schemas.openxmlformats.org/package/2006/metadata/core-properties' " w:xpath="/ns1:coreProperties[1]/ns0:creator[1]" w:storeItemID="{6C3C8BC8-F283-45AE-878A-BAB7291924A1}"/>
               <w:text/>
             </w:sdtPr>
+            <w:sdtEndPr/>
             <w:sdtContent>
               <w:r>
                 <w:rPr>
@@ -195,12 +198,10 @@
             </w:rPr>
             <w:alias w:val="Abstract"/>
             <w:id w:val="1556273158"/>
-            <w:placeholder>
-              <w:docPart w:val="D205805B1EA7124581C342CBB7668D66"/>
-            </w:placeholder>
             <w:dataBinding w:prefixMappings="xmlns:ns0='http://schemas.microsoft.com/office/2006/coverPageProps' " w:xpath="/ns0:CoverPageProperties[1]/ns0:Abstract[1]" w:storeItemID="{55AF091B-3C7A-41E3-B477-F2FDAA23CFDA}"/>
             <w:text/>
           </w:sdtPr>
+          <w:sdtEndPr/>
           <w:sdtContent>
             <w:p>
               <w:pPr>
@@ -220,25 +221,7 @@
                   <w:color w:val="000000" w:themeColor="text1"/>
                   <w:sz w:val="28"/>
                 </w:rPr>
-                <w:t xml:space="preserve">System requirements, source </w:t>
-              </w:r>
-              <w:proofErr w:type="gramStart"/>
-              <w:r>
-                <w:rPr>
-                  <w:rFonts w:asciiTheme="majorHAnsi" w:hAnsiTheme="majorHAnsi"/>
-                  <w:color w:val="000000" w:themeColor="text1"/>
-                  <w:sz w:val="28"/>
-                </w:rPr>
-                <w:t>code build</w:t>
-              </w:r>
-              <w:proofErr w:type="gramEnd"/>
-              <w:r>
-                <w:rPr>
-                  <w:rFonts w:asciiTheme="majorHAnsi" w:hAnsiTheme="majorHAnsi"/>
-                  <w:color w:val="000000" w:themeColor="text1"/>
-                  <w:sz w:val="28"/>
-                </w:rPr>
-                <w:t xml:space="preserve"> instructions, client and server operation and how to play.</w:t>
+                <w:t>System requirements, source code build instructions, client and server operation and how to play.</w:t>
               </w:r>
             </w:p>
           </w:sdtContent>
@@ -249,8 +232,6 @@
             <w:br w:type="page"/>
           </w:r>
         </w:p>
-        <w:bookmarkStart w:id="0" w:name="_GoBack" w:displacedByCustomXml="next"/>
-        <w:bookmarkEnd w:id="0" w:displacedByCustomXml="next"/>
       </w:sdtContent>
     </w:sdt>
     <w:p>
@@ -800,54 +781,46 @@
       <w:pPr>
         <w:pStyle w:val="Heading1"/>
       </w:pPr>
-      <w:bookmarkStart w:id="1" w:name="_Toc227140438"/>
+      <w:bookmarkStart w:id="0" w:name="_Toc227140438"/>
       <w:r>
         <w:lastRenderedPageBreak/>
         <w:t>System Requirements</w:t>
       </w:r>
-      <w:bookmarkEnd w:id="1"/>
-    </w:p>
-    <w:p>
-      <w:pPr>
-        <w:pStyle w:val="normal0"/>
+      <w:bookmarkEnd w:id="0"/>
+    </w:p>
+    <w:p>
+      <w:pPr>
+        <w:pStyle w:val="Normal1"/>
         <w:numPr>
           <w:ilvl w:val="0"/>
           <w:numId w:val="3"/>
         </w:numPr>
         <w:ind w:hanging="359"/>
       </w:pPr>
-      <w:proofErr w:type="gramStart"/>
       <w:r>
         <w:rPr>
           <w:sz w:val="28"/>
         </w:rPr>
-        <w:t>x86</w:t>
-      </w:r>
-      <w:proofErr w:type="gramEnd"/>
+        <w:t xml:space="preserve">x86 Linux-based Operating System with X11 (Ubuntu, Fedora, </w:t>
+      </w:r>
+      <w:proofErr w:type="spellStart"/>
       <w:r>
         <w:rPr>
           <w:sz w:val="28"/>
         </w:rPr>
-        <w:t xml:space="preserve"> Linux-based Operating System with X11 (Ubuntu, Fedora, </w:t>
-      </w:r>
-      <w:proofErr w:type="spellStart"/>
+        <w:t>etc</w:t>
+      </w:r>
+      <w:proofErr w:type="spellEnd"/>
       <w:r>
         <w:rPr>
           <w:sz w:val="28"/>
         </w:rPr>
-        <w:t>etc</w:t>
-      </w:r>
-      <w:proofErr w:type="spellEnd"/>
-      <w:r>
-        <w:rPr>
-          <w:sz w:val="28"/>
-        </w:rPr>
         <w:t>)</w:t>
       </w:r>
     </w:p>
     <w:p>
       <w:pPr>
-        <w:pStyle w:val="normal0"/>
+        <w:pStyle w:val="Normal1"/>
         <w:numPr>
           <w:ilvl w:val="0"/>
           <w:numId w:val="3"/>
@@ -863,7 +836,7 @@
     </w:p>
     <w:p>
       <w:pPr>
-        <w:pStyle w:val="normal0"/>
+        <w:pStyle w:val="Normal1"/>
         <w:numPr>
           <w:ilvl w:val="0"/>
           <w:numId w:val="3"/>
@@ -879,22 +852,22 @@
     </w:p>
     <w:p>
       <w:pPr>
-        <w:pStyle w:val="normal0"/>
+        <w:pStyle w:val="Normal1"/>
       </w:pPr>
     </w:p>
     <w:p>
       <w:pPr>
         <w:pStyle w:val="Heading1"/>
       </w:pPr>
-      <w:bookmarkStart w:id="2" w:name="_Toc227140439"/>
+      <w:bookmarkStart w:id="1" w:name="_Toc227140439"/>
       <w:r>
         <w:t>Source Code Build Instructions</w:t>
       </w:r>
-      <w:bookmarkEnd w:id="2"/>
-    </w:p>
-    <w:p>
-      <w:pPr>
-        <w:pStyle w:val="normal0"/>
+      <w:bookmarkEnd w:id="1"/>
+    </w:p>
+    <w:p>
+      <w:pPr>
+        <w:pStyle w:val="Normal1"/>
       </w:pPr>
       <w:r>
         <w:rPr>
@@ -905,12 +878,12 @@
     </w:p>
     <w:p>
       <w:pPr>
-        <w:pStyle w:val="normal0"/>
-      </w:pPr>
-    </w:p>
-    <w:p>
-      <w:pPr>
-        <w:pStyle w:val="normal0"/>
+        <w:pStyle w:val="Normal1"/>
+      </w:pPr>
+    </w:p>
+    <w:p>
+      <w:pPr>
+        <w:pStyle w:val="Normal1"/>
         <w:numPr>
           <w:ilvl w:val="0"/>
           <w:numId w:val="6"/>
@@ -950,7 +923,7 @@
     </w:p>
     <w:p>
       <w:pPr>
-        <w:pStyle w:val="normal0"/>
+        <w:pStyle w:val="Normal1"/>
         <w:numPr>
           <w:ilvl w:val="0"/>
           <w:numId w:val="6"/>
@@ -966,7 +939,7 @@
     </w:p>
     <w:p>
       <w:pPr>
-        <w:pStyle w:val="normal0"/>
+        <w:pStyle w:val="Normal1"/>
         <w:numPr>
           <w:ilvl w:val="0"/>
           <w:numId w:val="6"/>
@@ -982,14 +955,13 @@
     </w:p>
     <w:p>
       <w:pPr>
-        <w:pStyle w:val="normal0"/>
+        <w:pStyle w:val="Normal1"/>
         <w:numPr>
           <w:ilvl w:val="0"/>
           <w:numId w:val="6"/>
         </w:numPr>
         <w:ind w:hanging="359"/>
       </w:pPr>
-      <w:proofErr w:type="gramStart"/>
       <w:r>
         <w:rPr>
           <w:sz w:val="28"/>
@@ -1001,20 +973,12 @@
           <w:i/>
           <w:sz w:val="28"/>
         </w:rPr>
-        <w:t>./</w:t>
-      </w:r>
-      <w:proofErr w:type="gramEnd"/>
-      <w:r>
-        <w:rPr>
-          <w:i/>
-          <w:sz w:val="28"/>
-        </w:rPr>
-        <w:t>bootstrap</w:t>
-      </w:r>
-    </w:p>
-    <w:p>
-      <w:pPr>
-        <w:pStyle w:val="normal0"/>
+        <w:t>./bootstrap</w:t>
+      </w:r>
+    </w:p>
+    <w:p>
+      <w:pPr>
+        <w:pStyle w:val="Normal1"/>
         <w:numPr>
           <w:ilvl w:val="0"/>
           <w:numId w:val="6"/>
@@ -1030,7 +994,7 @@
     </w:p>
     <w:p>
       <w:pPr>
-        <w:pStyle w:val="normal0"/>
+        <w:pStyle w:val="Normal1"/>
         <w:numPr>
           <w:ilvl w:val="0"/>
           <w:numId w:val="6"/>
@@ -1053,22 +1017,22 @@
     </w:p>
     <w:p>
       <w:pPr>
-        <w:pStyle w:val="normal0"/>
+        <w:pStyle w:val="Normal1"/>
       </w:pPr>
     </w:p>
     <w:p>
       <w:pPr>
         <w:pStyle w:val="Heading1"/>
       </w:pPr>
-      <w:bookmarkStart w:id="3" w:name="_Toc227140440"/>
+      <w:bookmarkStart w:id="2" w:name="_Toc227140440"/>
       <w:r>
         <w:t>How to run the Game Server</w:t>
       </w:r>
-      <w:bookmarkEnd w:id="3"/>
-    </w:p>
-    <w:p>
-      <w:pPr>
-        <w:pStyle w:val="normal0"/>
+      <w:bookmarkEnd w:id="2"/>
+    </w:p>
+    <w:p>
+      <w:pPr>
+        <w:pStyle w:val="Normal1"/>
       </w:pPr>
       <w:r>
         <w:rPr>
@@ -1079,7 +1043,7 @@
     </w:p>
     <w:p>
       <w:pPr>
-        <w:pStyle w:val="normal0"/>
+        <w:pStyle w:val="Normal1"/>
       </w:pPr>
     </w:p>
     <w:tbl>
@@ -1110,34 +1074,17 @@
           </w:tcPr>
           <w:p>
             <w:pPr>
-              <w:pStyle w:val="normal0"/>
+              <w:pStyle w:val="Normal1"/>
               <w:spacing w:line="240" w:lineRule="auto"/>
             </w:pPr>
             <w:r>
-              <w:t xml:space="preserve">1) </w:t>
-            </w:r>
-            <w:proofErr w:type="gramStart"/>
-            <w:r>
-              <w:t xml:space="preserve">Execute </w:t>
+              <w:t xml:space="preserve">1) Execute </w:t>
             </w:r>
             <w:r>
               <w:rPr>
                 <w:i/>
               </w:rPr>
-              <w:t>./</w:t>
-            </w:r>
-            <w:proofErr w:type="gramEnd"/>
-            <w:r>
-              <w:rPr>
-                <w:i/>
-              </w:rPr>
-              <w:t>run-</w:t>
-            </w:r>
-            <w:r>
-              <w:rPr>
-                <w:i/>
-              </w:rPr>
-              <w:t>server</w:t>
+              <w:t>./run-server</w:t>
             </w:r>
           </w:p>
         </w:tc>
@@ -1153,13 +1100,13 @@
           </w:tcPr>
           <w:p>
             <w:pPr>
-              <w:pStyle w:val="normal0"/>
+              <w:pStyle w:val="Normal1"/>
               <w:spacing w:line="240" w:lineRule="auto"/>
             </w:pPr>
             <w:r>
               <w:rPr>
                 <w:noProof/>
-                <w:lang w:eastAsia="en-US"/>
+                <w:lang w:val="en-CA" w:eastAsia="en-CA"/>
               </w:rPr>
               <w:drawing>
                 <wp:inline distT="0" distB="0" distL="0" distR="0" wp14:anchorId="1084834D" wp14:editId="46ADE409">
@@ -1203,16 +1150,16 @@
       <w:pPr>
         <w:pStyle w:val="Heading1"/>
       </w:pPr>
-      <w:bookmarkStart w:id="4" w:name="_Toc227140441"/>
+      <w:bookmarkStart w:id="3" w:name="_Toc227140441"/>
       <w:r>
         <w:lastRenderedPageBreak/>
         <w:t>How to run the Game Client</w:t>
       </w:r>
-      <w:bookmarkEnd w:id="4"/>
-    </w:p>
-    <w:p>
-      <w:pPr>
-        <w:pStyle w:val="normal0"/>
+      <w:bookmarkEnd w:id="3"/>
+    </w:p>
+    <w:p>
+      <w:pPr>
+        <w:pStyle w:val="Normal1"/>
       </w:pPr>
       <w:r>
         <w:rPr>
@@ -1223,7 +1170,7 @@
     </w:p>
     <w:p>
       <w:pPr>
-        <w:pStyle w:val="normal0"/>
+        <w:pStyle w:val="Normal1"/>
       </w:pPr>
     </w:p>
     <w:tbl>
@@ -1254,28 +1201,17 @@
           </w:tcPr>
           <w:p>
             <w:pPr>
-              <w:pStyle w:val="normal0"/>
+              <w:pStyle w:val="Normal1"/>
               <w:spacing w:line="240" w:lineRule="auto"/>
             </w:pPr>
             <w:r>
-              <w:t xml:space="preserve">1) </w:t>
-            </w:r>
-            <w:proofErr w:type="gramStart"/>
-            <w:r>
-              <w:t xml:space="preserve">Execute </w:t>
+              <w:t xml:space="preserve">1) Execute </w:t>
             </w:r>
             <w:r>
               <w:rPr>
                 <w:i/>
               </w:rPr>
-              <w:t>./</w:t>
-            </w:r>
-            <w:proofErr w:type="gramEnd"/>
-            <w:r>
-              <w:rPr>
-                <w:i/>
-              </w:rPr>
-              <w:t>run-client</w:t>
+              <w:t>./run-client</w:t>
             </w:r>
           </w:p>
         </w:tc>
@@ -1291,13 +1227,13 @@
           </w:tcPr>
           <w:p>
             <w:pPr>
-              <w:pStyle w:val="normal0"/>
+              <w:pStyle w:val="Normal1"/>
               <w:spacing w:line="240" w:lineRule="auto"/>
             </w:pPr>
             <w:r>
               <w:rPr>
                 <w:noProof/>
-                <w:lang w:eastAsia="en-US"/>
+                <w:lang w:val="en-CA" w:eastAsia="en-CA"/>
               </w:rPr>
               <w:drawing>
                 <wp:inline distT="0" distB="0" distL="0" distR="0" wp14:anchorId="41755819" wp14:editId="4DC18EE6">
@@ -1349,7 +1285,7 @@
           </w:tcPr>
           <w:p>
             <w:pPr>
-              <w:pStyle w:val="normal0"/>
+              <w:pStyle w:val="Normal1"/>
               <w:spacing w:line="240" w:lineRule="auto"/>
             </w:pPr>
             <w:r>
@@ -1358,13 +1294,13 @@
           </w:p>
           <w:p>
             <w:pPr>
-              <w:pStyle w:val="normal0"/>
+              <w:pStyle w:val="Normal1"/>
               <w:spacing w:line="240" w:lineRule="auto"/>
             </w:pPr>
           </w:p>
           <w:p>
             <w:pPr>
-              <w:pStyle w:val="normal0"/>
+              <w:pStyle w:val="Normal1"/>
               <w:numPr>
                 <w:ilvl w:val="0"/>
                 <w:numId w:val="4"/>
@@ -1378,7 +1314,7 @@
           </w:p>
           <w:p>
             <w:pPr>
-              <w:pStyle w:val="normal0"/>
+              <w:pStyle w:val="Normal1"/>
               <w:numPr>
                 <w:ilvl w:val="0"/>
                 <w:numId w:val="4"/>
@@ -1392,7 +1328,7 @@
           </w:p>
           <w:p>
             <w:pPr>
-              <w:pStyle w:val="normal0"/>
+              <w:pStyle w:val="Normal1"/>
               <w:numPr>
                 <w:ilvl w:val="0"/>
                 <w:numId w:val="4"/>
@@ -1417,13 +1353,13 @@
           </w:tcPr>
           <w:p>
             <w:pPr>
-              <w:pStyle w:val="normal0"/>
+              <w:pStyle w:val="Normal1"/>
               <w:spacing w:line="240" w:lineRule="auto"/>
             </w:pPr>
             <w:r>
               <w:rPr>
                 <w:noProof/>
-                <w:lang w:eastAsia="en-US"/>
+                <w:lang w:val="en-CA" w:eastAsia="en-CA"/>
               </w:rPr>
               <w:drawing>
                 <wp:inline distT="0" distB="0" distL="0" distR="0" wp14:anchorId="1593E2E7" wp14:editId="6574671F">
@@ -1475,7 +1411,7 @@
           </w:tcPr>
           <w:p>
             <w:pPr>
-              <w:pStyle w:val="normal0"/>
+              <w:pStyle w:val="Normal1"/>
               <w:spacing w:line="240" w:lineRule="auto"/>
             </w:pPr>
             <w:r>
@@ -1485,13 +1421,13 @@
           </w:p>
           <w:p>
             <w:pPr>
-              <w:pStyle w:val="normal0"/>
+              <w:pStyle w:val="Normal1"/>
               <w:spacing w:line="240" w:lineRule="auto"/>
             </w:pPr>
           </w:p>
           <w:p>
             <w:pPr>
-              <w:pStyle w:val="normal0"/>
+              <w:pStyle w:val="Normal1"/>
               <w:numPr>
                 <w:ilvl w:val="0"/>
                 <w:numId w:val="2"/>
@@ -1505,7 +1441,7 @@
           </w:p>
           <w:p>
             <w:pPr>
-              <w:pStyle w:val="normal0"/>
+              <w:pStyle w:val="Normal1"/>
               <w:numPr>
                 <w:ilvl w:val="0"/>
                 <w:numId w:val="2"/>
@@ -1519,7 +1455,7 @@
           </w:p>
           <w:p>
             <w:pPr>
-              <w:pStyle w:val="normal0"/>
+              <w:pStyle w:val="Normal1"/>
               <w:numPr>
                 <w:ilvl w:val="0"/>
                 <w:numId w:val="2"/>
@@ -1533,13 +1469,13 @@
           </w:p>
           <w:p>
             <w:pPr>
-              <w:pStyle w:val="normal0"/>
+              <w:pStyle w:val="Normal1"/>
               <w:spacing w:line="240" w:lineRule="auto"/>
             </w:pPr>
           </w:p>
           <w:p>
             <w:pPr>
-              <w:pStyle w:val="normal0"/>
+              <w:pStyle w:val="Normal1"/>
               <w:spacing w:line="240" w:lineRule="auto"/>
             </w:pPr>
             <w:r>
@@ -1559,13 +1495,13 @@
           </w:tcPr>
           <w:p>
             <w:pPr>
-              <w:pStyle w:val="normal0"/>
+              <w:pStyle w:val="Normal1"/>
               <w:spacing w:line="240" w:lineRule="auto"/>
             </w:pPr>
             <w:r>
               <w:rPr>
                 <w:noProof/>
-                <w:lang w:eastAsia="en-US"/>
+                <w:lang w:val="en-CA" w:eastAsia="en-CA"/>
               </w:rPr>
               <w:drawing>
                 <wp:inline distT="0" distB="0" distL="0" distR="0" wp14:anchorId="3DA4FABC" wp14:editId="7D33DC67">
@@ -1617,7 +1553,7 @@
           </w:tcPr>
           <w:p>
             <w:pPr>
-              <w:pStyle w:val="normal0"/>
+              <w:pStyle w:val="Normal1"/>
               <w:spacing w:line="240" w:lineRule="auto"/>
             </w:pPr>
             <w:r>
@@ -1626,13 +1562,13 @@
           </w:p>
           <w:p>
             <w:pPr>
-              <w:pStyle w:val="normal0"/>
+              <w:pStyle w:val="Normal1"/>
               <w:spacing w:line="240" w:lineRule="auto"/>
             </w:pPr>
           </w:p>
           <w:p>
             <w:pPr>
-              <w:pStyle w:val="normal0"/>
+              <w:pStyle w:val="Normal1"/>
               <w:spacing w:line="240" w:lineRule="auto"/>
             </w:pPr>
             <w:r>
@@ -1652,13 +1588,13 @@
           </w:tcPr>
           <w:p>
             <w:pPr>
-              <w:pStyle w:val="normal0"/>
+              <w:pStyle w:val="Normal1"/>
               <w:spacing w:line="240" w:lineRule="auto"/>
             </w:pPr>
             <w:r>
               <w:rPr>
                 <w:noProof/>
-                <w:lang w:eastAsia="en-US"/>
+                <w:lang w:val="en-CA" w:eastAsia="en-CA"/>
               </w:rPr>
               <w:drawing>
                 <wp:inline distT="0" distB="0" distL="0" distR="0" wp14:anchorId="499B6104" wp14:editId="68E5AB32">
@@ -1710,7 +1646,7 @@
           </w:tcPr>
           <w:p>
             <w:pPr>
-              <w:pStyle w:val="normal0"/>
+              <w:pStyle w:val="Normal1"/>
               <w:spacing w:line="240" w:lineRule="auto"/>
             </w:pPr>
             <w:r>
@@ -1731,13 +1667,13 @@
           </w:tcPr>
           <w:p>
             <w:pPr>
-              <w:pStyle w:val="normal0"/>
+              <w:pStyle w:val="Normal1"/>
               <w:spacing w:line="240" w:lineRule="auto"/>
             </w:pPr>
             <w:r>
               <w:rPr>
                 <w:noProof/>
-                <w:lang w:eastAsia="en-US"/>
+                <w:lang w:val="en-CA" w:eastAsia="en-CA"/>
               </w:rPr>
               <w:drawing>
                 <wp:inline distT="0" distB="0" distL="0" distR="0" wp14:anchorId="4DE587B6" wp14:editId="79943631">
@@ -1779,62 +1715,48 @@
     </w:tbl>
     <w:p>
       <w:pPr>
-        <w:pStyle w:val="normal0"/>
-      </w:pPr>
-    </w:p>
-    <w:p>
-      <w:pPr>
-        <w:pStyle w:val="normal0"/>
+        <w:pStyle w:val="Normal1"/>
+      </w:pPr>
+    </w:p>
+    <w:p>
+      <w:pPr>
+        <w:pStyle w:val="Normal1"/>
       </w:pPr>
     </w:p>
     <w:p>
       <w:pPr>
         <w:pStyle w:val="Heading1"/>
       </w:pPr>
-      <w:bookmarkStart w:id="5" w:name="_Toc227140442"/>
+      <w:bookmarkStart w:id="4" w:name="_Toc227140442"/>
       <w:r>
         <w:t>How to Play</w:t>
       </w:r>
-      <w:bookmarkEnd w:id="5"/>
-    </w:p>
-    <w:p>
-      <w:pPr>
-        <w:pStyle w:val="normal0"/>
+      <w:bookmarkEnd w:id="4"/>
+    </w:p>
+    <w:p>
+      <w:pPr>
+        <w:pStyle w:val="Normal1"/>
       </w:pPr>
       <w:r>
         <w:rPr>
           <w:sz w:val="28"/>
         </w:rPr>
-        <w:t xml:space="preserve">The objective of the game is to destroy the opposing team’s base, located in the opposite corner of the screen from your own base. </w:t>
-      </w:r>
-      <w:proofErr w:type="gramStart"/>
-      <w:r>
-        <w:rPr>
-          <w:sz w:val="28"/>
-        </w:rPr>
-        <w:t>Your base and the enemy base are connected by three lanes</w:t>
-      </w:r>
-      <w:proofErr w:type="gramEnd"/>
-      <w:r>
-        <w:rPr>
-          <w:sz w:val="28"/>
-        </w:rPr>
-        <w:t>. Your team will have a constant flow of neutral attacking units called “creeps” that will make their way, on each of the three lanes, to enemy tower in order to destroy it. As you destroy enemy creeps, you will gain gold that can be used to purchase more powerful creeps for attacking or defensive “towers” to guard against the enemy creeps. In addition, you control a player-controlled creep called a “commander” to take part of the action as well.</w:t>
-      </w:r>
-    </w:p>
-    <w:p>
-      <w:pPr>
-        <w:pStyle w:val="normal0"/>
-      </w:pPr>
-    </w:p>
-    <w:p>
-      <w:pPr>
-        <w:pStyle w:val="normal0"/>
-      </w:pPr>
-      <w:r>
-        <w:rPr>
-          <w:noProof/>
-          <w:lang w:eastAsia="en-US"/>
+        <w:t>The objective of the game is to destroy the opposing team’s base, located in the opposite corner of the screen from your own base. Your base and the enemy base are connected by three lanes. Your team will have a constant flow of neutral attacking units called “creeps” that will make their way, on each of the three lanes, to enemy tower in order to destroy it. As you destroy enemy creeps, you will gain gold that can be used to purchase more powerful creeps for attacking or defensive “towers” to guard against the enemy creeps. In addition, you control a player-controlled creep called a “commander” to take part of the action as well.</w:t>
+      </w:r>
+    </w:p>
+    <w:p>
+      <w:pPr>
+        <w:pStyle w:val="Normal1"/>
+      </w:pPr>
+    </w:p>
+    <w:p>
+      <w:pPr>
+        <w:pStyle w:val="Normal1"/>
+      </w:pPr>
+      <w:r>
+        <w:rPr>
+          <w:noProof/>
+          <w:lang w:val="en-CA" w:eastAsia="en-CA"/>
         </w:rPr>
         <w:lastRenderedPageBreak/>
         <w:drawing>
@@ -1874,7 +1796,7 @@
       <w:r>
         <w:rPr>
           <w:noProof/>
-          <w:lang w:eastAsia="en-US"/>
+          <w:lang w:val="en-CA" w:eastAsia="en-CA"/>
         </w:rPr>
         <w:drawing>
           <wp:inline distT="0" distB="0" distL="0" distR="0" wp14:anchorId="4A4778CD" wp14:editId="32F22511">
@@ -1913,22 +1835,22 @@
     </w:p>
     <w:p>
       <w:pPr>
-        <w:pStyle w:val="normal0"/>
+        <w:pStyle w:val="Normal1"/>
       </w:pPr>
     </w:p>
     <w:p>
       <w:pPr>
         <w:pStyle w:val="Heading2"/>
       </w:pPr>
-      <w:bookmarkStart w:id="6" w:name="_Toc227140443"/>
+      <w:bookmarkStart w:id="5" w:name="_Toc227140443"/>
       <w:r>
         <w:t>Commander</w:t>
       </w:r>
-      <w:bookmarkEnd w:id="6"/>
-    </w:p>
-    <w:p>
-      <w:pPr>
-        <w:pStyle w:val="normal0"/>
+      <w:bookmarkEnd w:id="5"/>
+    </w:p>
+    <w:p>
+      <w:pPr>
+        <w:pStyle w:val="Normal1"/>
       </w:pPr>
       <w:r>
         <w:rPr>
@@ -1953,12 +1875,12 @@
     </w:p>
     <w:p>
       <w:pPr>
-        <w:pStyle w:val="normal0"/>
-      </w:pPr>
-      <w:r>
-        <w:rPr>
-          <w:noProof/>
-          <w:lang w:eastAsia="en-US"/>
+        <w:pStyle w:val="Normal1"/>
+      </w:pPr>
+      <w:r>
+        <w:rPr>
+          <w:noProof/>
+          <w:lang w:val="en-CA" w:eastAsia="en-CA"/>
         </w:rPr>
         <w:drawing>
           <wp:inline distT="0" distB="0" distL="0" distR="0" wp14:anchorId="0E84D9CA" wp14:editId="19A3E158">
@@ -1997,22 +1919,22 @@
     </w:p>
     <w:p>
       <w:pPr>
-        <w:pStyle w:val="normal0"/>
+        <w:pStyle w:val="Normal1"/>
       </w:pPr>
     </w:p>
     <w:p>
       <w:pPr>
         <w:pStyle w:val="Heading2"/>
       </w:pPr>
-      <w:bookmarkStart w:id="7" w:name="_Toc227140444"/>
+      <w:bookmarkStart w:id="6" w:name="_Toc227140444"/>
       <w:r>
         <w:t>Shop</w:t>
       </w:r>
-      <w:bookmarkEnd w:id="7"/>
-    </w:p>
-    <w:p>
-      <w:pPr>
-        <w:pStyle w:val="normal0"/>
+      <w:bookmarkEnd w:id="6"/>
+    </w:p>
+    <w:p>
+      <w:pPr>
+        <w:pStyle w:val="Normal1"/>
       </w:pPr>
       <w:r>
         <w:rPr>
@@ -2023,12 +1945,12 @@
     </w:p>
     <w:p>
       <w:pPr>
-        <w:pStyle w:val="normal0"/>
-      </w:pPr>
-      <w:r>
-        <w:rPr>
-          <w:noProof/>
-          <w:lang w:eastAsia="en-US"/>
+        <w:pStyle w:val="Normal1"/>
+      </w:pPr>
+      <w:r>
+        <w:rPr>
+          <w:noProof/>
+          <w:lang w:val="en-CA" w:eastAsia="en-CA"/>
         </w:rPr>
         <w:drawing>
           <wp:inline distT="0" distB="0" distL="0" distR="0" wp14:anchorId="3F08A0F8" wp14:editId="4914262E">
@@ -2067,22 +1989,22 @@
     </w:p>
     <w:p>
       <w:pPr>
-        <w:pStyle w:val="normal0"/>
+        <w:pStyle w:val="Normal1"/>
       </w:pPr>
     </w:p>
     <w:p>
       <w:pPr>
         <w:pStyle w:val="Heading2"/>
       </w:pPr>
-      <w:bookmarkStart w:id="8" w:name="_Toc227140445"/>
+      <w:bookmarkStart w:id="7" w:name="_Toc227140445"/>
       <w:r>
         <w:t>Item Costs</w:t>
       </w:r>
-      <w:bookmarkEnd w:id="8"/>
-    </w:p>
-    <w:p>
-      <w:pPr>
-        <w:pStyle w:val="normal0"/>
+      <w:bookmarkEnd w:id="7"/>
+    </w:p>
+    <w:p>
+      <w:pPr>
+        <w:pStyle w:val="Normal1"/>
       </w:pPr>
       <w:r>
         <w:rPr>
@@ -2093,7 +2015,7 @@
     </w:p>
     <w:p>
       <w:pPr>
-        <w:pStyle w:val="normal0"/>
+        <w:pStyle w:val="Normal1"/>
       </w:pPr>
       <w:r>
         <w:rPr>
@@ -2104,56 +2026,71 @@
     </w:p>
     <w:p>
       <w:pPr>
-        <w:pStyle w:val="normal0"/>
+        <w:pStyle w:val="Normal1"/>
       </w:pPr>
     </w:p>
     <w:p>
       <w:pPr>
         <w:pStyle w:val="Heading1"/>
       </w:pPr>
-      <w:bookmarkStart w:id="9" w:name="_Toc227140446"/>
+      <w:bookmarkStart w:id="8" w:name="_Toc227140446"/>
       <w:r>
         <w:lastRenderedPageBreak/>
         <w:t>Game Interface</w:t>
       </w:r>
-      <w:bookmarkEnd w:id="9"/>
-    </w:p>
-    <w:p>
-      <w:pPr>
-        <w:pStyle w:val="normal0"/>
-      </w:pPr>
-      <w:r>
-        <w:rPr>
-          <w:noProof/>
-          <w:lang w:eastAsia="en-US"/>
+      <w:bookmarkEnd w:id="8"/>
+    </w:p>
+    <w:p>
+      <w:pPr>
+        <w:pStyle w:val="Normal1"/>
+      </w:pPr>
+      <w:r>
+        <w:rPr>
+          <w:noProof/>
+          <w:lang w:val="en-CA" w:eastAsia="en-CA"/>
         </w:rPr>
         <w:drawing>
-          <wp:inline distT="0" distB="0" distL="0" distR="0" wp14:anchorId="2509959E" wp14:editId="7BBD9F3E">
-            <wp:extent cx="5753100" cy="5238750"/>
+          <wp:inline distT="0" distB="0" distL="0" distR="0" wp14:anchorId="09D729FC" wp14:editId="02392459">
+            <wp:extent cx="5943600" cy="5413316"/>
             <wp:effectExtent l="0" t="0" r="0" b="0"/>
-            <wp:docPr id="4" name="image07.png"/>
-            <wp:cNvGraphicFramePr/>
+            <wp:docPr id="13" name="Picture 13" descr="C:\Users\Luke\Desktop\game_ui_screenshot.gif"/>
+            <wp:cNvGraphicFramePr>
+              <a:graphicFrameLocks xmlns:a="http://schemas.openxmlformats.org/drawingml/2006/main" noChangeAspect="1"/>
+            </wp:cNvGraphicFramePr>
             <a:graphic xmlns:a="http://schemas.openxmlformats.org/drawingml/2006/main">
               <a:graphicData uri="http://schemas.openxmlformats.org/drawingml/2006/picture">
                 <pic:pic xmlns:pic="http://schemas.openxmlformats.org/drawingml/2006/picture">
                   <pic:nvPicPr>
-                    <pic:cNvPr id="0" name="image07.png"/>
-                    <pic:cNvPicPr preferRelativeResize="0"/>
+                    <pic:cNvPr id="0" name="Picture 3" descr="C:\Users\Luke\Desktop\game_ui_screenshot.gif"/>
+                    <pic:cNvPicPr>
+                      <a:picLocks noChangeAspect="1" noChangeArrowheads="1"/>
+                    </pic:cNvPicPr>
                   </pic:nvPicPr>
                   <pic:blipFill>
-                    <a:blip r:embed="rId21"/>
+                    <a:blip r:embed="rId21">
+                      <a:extLst>
+                        <a:ext uri="{28A0092B-C50C-407E-A947-70E740481C1C}">
+                          <a14:useLocalDpi xmlns:a14="http://schemas.microsoft.com/office/drawing/2010/main" val="0"/>
+                        </a:ext>
+                      </a:extLst>
+                    </a:blip>
+                    <a:srcRect/>
                     <a:stretch>
                       <a:fillRect/>
                     </a:stretch>
                   </pic:blipFill>
-                  <pic:spPr>
+                  <pic:spPr bwMode="auto">
                     <a:xfrm>
                       <a:off x="0" y="0"/>
-                      <a:ext cx="5753100" cy="5238750"/>
+                      <a:ext cx="5943600" cy="5413316"/>
                     </a:xfrm>
                     <a:prstGeom prst="rect">
                       <a:avLst/>
                     </a:prstGeom>
+                    <a:noFill/>
+                    <a:ln>
+                      <a:noFill/>
+                    </a:ln>
                   </pic:spPr>
                 </pic:pic>
               </a:graphicData>
@@ -2164,212 +2101,138 @@
     </w:p>
     <w:p>
       <w:pPr>
-        <w:pStyle w:val="normal0"/>
-      </w:pPr>
-    </w:p>
-    <w:p>
-      <w:pPr>
-        <w:pStyle w:val="normal0"/>
+        <w:pStyle w:val="Normal1"/>
+      </w:pPr>
+    </w:p>
+    <w:p>
+      <w:pPr>
+        <w:pStyle w:val="Normal1"/>
         <w:numPr>
           <w:ilvl w:val="0"/>
           <w:numId w:val="1"/>
         </w:numPr>
         <w:ind w:hanging="359"/>
       </w:pPr>
-      <w:proofErr w:type="gramStart"/>
       <w:r>
         <w:rPr>
           <w:sz w:val="28"/>
         </w:rPr>
-        <w:t>your</w:t>
-      </w:r>
-      <w:proofErr w:type="gramEnd"/>
-      <w:r>
-        <w:rPr>
-          <w:sz w:val="28"/>
-        </w:rPr>
-        <w:t xml:space="preserve"> team’s current gold</w:t>
-      </w:r>
-    </w:p>
-    <w:p>
-      <w:pPr>
-        <w:pStyle w:val="normal0"/>
+        <w:t>your team’s current gold</w:t>
+      </w:r>
+    </w:p>
+    <w:p>
+      <w:pPr>
+        <w:pStyle w:val="Normal1"/>
         <w:numPr>
           <w:ilvl w:val="0"/>
           <w:numId w:val="1"/>
         </w:numPr>
         <w:ind w:hanging="359"/>
       </w:pPr>
-      <w:proofErr w:type="gramStart"/>
       <w:r>
         <w:rPr>
           <w:sz w:val="28"/>
         </w:rPr>
-        <w:t>neutral</w:t>
-      </w:r>
-      <w:proofErr w:type="gramEnd"/>
-      <w:r>
-        <w:rPr>
-          <w:sz w:val="28"/>
-        </w:rPr>
-        <w:t xml:space="preserve"> creep</w:t>
-      </w:r>
-    </w:p>
-    <w:p>
-      <w:pPr>
-        <w:pStyle w:val="normal0"/>
+        <w:t>neutral creep</w:t>
+      </w:r>
+    </w:p>
+    <w:p>
+      <w:pPr>
+        <w:pStyle w:val="Normal1"/>
         <w:numPr>
           <w:ilvl w:val="0"/>
           <w:numId w:val="1"/>
         </w:numPr>
         <w:ind w:hanging="359"/>
       </w:pPr>
-      <w:proofErr w:type="gramStart"/>
       <w:r>
         <w:rPr>
           <w:sz w:val="28"/>
         </w:rPr>
         <w:t>base</w:t>
       </w:r>
-      <w:proofErr w:type="gramEnd"/>
-    </w:p>
-    <w:p>
-      <w:pPr>
-        <w:pStyle w:val="normal0"/>
+    </w:p>
+    <w:p>
+      <w:pPr>
+        <w:pStyle w:val="Normal1"/>
         <w:numPr>
           <w:ilvl w:val="0"/>
           <w:numId w:val="1"/>
         </w:numPr>
         <w:ind w:hanging="359"/>
       </w:pPr>
-      <w:proofErr w:type="gramStart"/>
       <w:r>
         <w:rPr>
           <w:sz w:val="28"/>
         </w:rPr>
-        <w:t>purchasable</w:t>
-      </w:r>
-      <w:proofErr w:type="gramEnd"/>
-      <w:r>
-        <w:rPr>
-          <w:sz w:val="28"/>
-        </w:rPr>
-        <w:t xml:space="preserve"> towers</w:t>
-      </w:r>
-    </w:p>
-    <w:p>
-      <w:pPr>
-        <w:pStyle w:val="normal0"/>
+        <w:t>purchasable towers</w:t>
+      </w:r>
+    </w:p>
+    <w:p>
+      <w:pPr>
+        <w:pStyle w:val="Normal1"/>
         <w:numPr>
           <w:ilvl w:val="0"/>
           <w:numId w:val="1"/>
         </w:numPr>
         <w:ind w:hanging="359"/>
       </w:pPr>
-      <w:proofErr w:type="gramStart"/>
       <w:r>
         <w:rPr>
           <w:sz w:val="28"/>
         </w:rPr>
-        <w:t>lane</w:t>
-      </w:r>
-      <w:proofErr w:type="gramEnd"/>
-      <w:r>
-        <w:rPr>
-          <w:sz w:val="28"/>
-        </w:rPr>
-        <w:t xml:space="preserve"> selector (select top, mid, or bottom lane)</w:t>
-      </w:r>
-    </w:p>
-    <w:p>
-      <w:pPr>
-        <w:pStyle w:val="normal0"/>
+        <w:t>lane selector (select top, mid, or bottom lane)</w:t>
+      </w:r>
+    </w:p>
+    <w:p>
+      <w:pPr>
+        <w:pStyle w:val="Normal1"/>
         <w:numPr>
           <w:ilvl w:val="0"/>
           <w:numId w:val="1"/>
         </w:numPr>
         <w:ind w:hanging="359"/>
       </w:pPr>
-      <w:proofErr w:type="gramStart"/>
       <w:r>
         <w:rPr>
           <w:sz w:val="28"/>
         </w:rPr>
-        <w:t>player</w:t>
-      </w:r>
-      <w:proofErr w:type="gramEnd"/>
-      <w:r>
-        <w:rPr>
-          <w:sz w:val="28"/>
-        </w:rPr>
-        <w:t>-controlled commander</w:t>
-      </w:r>
-    </w:p>
-    <w:p>
-      <w:pPr>
-        <w:pStyle w:val="normal0"/>
+        <w:t>player-controlled commander</w:t>
+      </w:r>
+    </w:p>
+    <w:p>
+      <w:pPr>
+        <w:pStyle w:val="Normal1"/>
         <w:numPr>
           <w:ilvl w:val="0"/>
           <w:numId w:val="1"/>
         </w:numPr>
         <w:ind w:hanging="359"/>
       </w:pPr>
-      <w:proofErr w:type="gramStart"/>
       <w:r>
         <w:rPr>
           <w:sz w:val="28"/>
         </w:rPr>
-        <w:t>purchasable</w:t>
-      </w:r>
-      <w:proofErr w:type="gramEnd"/>
-      <w:r>
-        <w:rPr>
-          <w:sz w:val="28"/>
-        </w:rPr>
-        <w:t xml:space="preserve"> special creeps</w:t>
-      </w:r>
-    </w:p>
-    <w:p>
-      <w:pPr>
-        <w:pStyle w:val="normal0"/>
+        <w:t>purchasable special creeps</w:t>
+      </w:r>
+    </w:p>
+    <w:p>
+      <w:pPr>
+        <w:pStyle w:val="Normal1"/>
         <w:numPr>
           <w:ilvl w:val="0"/>
           <w:numId w:val="1"/>
         </w:numPr>
         <w:ind w:hanging="359"/>
       </w:pPr>
-      <w:proofErr w:type="gramStart"/>
       <w:r>
         <w:rPr>
           <w:sz w:val="28"/>
         </w:rPr>
-        <w:t>lanes</w:t>
-      </w:r>
-      <w:proofErr w:type="gramEnd"/>
-      <w:r>
-        <w:rPr>
-          <w:sz w:val="28"/>
-        </w:rPr>
-        <w:t xml:space="preserve"> (top, mid, bottom)</w:t>
-      </w:r>
-    </w:p>
-    <w:p>
-      <w:pPr>
-        <w:pStyle w:val="normal0"/>
-        <w:numPr>
-          <w:ilvl w:val="0"/>
-          <w:numId w:val="1"/>
-        </w:numPr>
-        <w:ind w:hanging="359"/>
-      </w:pPr>
-      <w:proofErr w:type="gramStart"/>
-      <w:r>
-        <w:rPr>
-          <w:sz w:val="28"/>
-        </w:rPr>
-        <w:t>surrender</w:t>
-      </w:r>
-      <w:proofErr w:type="gramEnd"/>
+        <w:t>lanes (top, mid, bottom)</w:t>
+      </w:r>
+      <w:bookmarkStart w:id="9" w:name="_GoBack"/>
+      <w:bookmarkEnd w:id="9"/>
     </w:p>
     <w:sectPr>
       <w:footerReference w:type="even" r:id="rId22"/>
@@ -2384,7 +2247,7 @@
 </file>
 
 <file path=word/endnotes.xml><?xml version="1.0" encoding="utf-8"?>
-<w:endnotes xmlns:wpc="http://schemas.microsoft.com/office/word/2010/wordprocessingCanvas" xmlns:mo="http://schemas.microsoft.com/office/mac/office/2008/main" xmlns:mc="http://schemas.openxmlformats.org/markup-compatibility/2006" xmlns:mv="urn:schemas-microsoft-com:mac:vml" xmlns:o="urn:schemas-microsoft-com:office:office" xmlns:r="http://schemas.openxmlformats.org/officeDocument/2006/relationships" xmlns:m="http://schemas.openxmlformats.org/officeDocument/2006/math" xmlns:v="urn:schemas-microsoft-com:vml" xmlns:wp14="http://schemas.microsoft.com/office/word/2010/wordprocessingDrawing" xmlns:wp="http://schemas.openxmlformats.org/drawingml/2006/wordprocessingDrawing" xmlns:w10="urn:schemas-microsoft-com:office:word" xmlns:w="http://schemas.openxmlformats.org/wordprocessingml/2006/main" xmlns:w14="http://schemas.microsoft.com/office/word/2010/wordml" xmlns:wpg="http://schemas.microsoft.com/office/word/2010/wordprocessingGroup" xmlns:wpi="http://schemas.microsoft.com/office/word/2010/wordprocessingInk" xmlns:wne="http://schemas.microsoft.com/office/word/2006/wordml" xmlns:wps="http://schemas.microsoft.com/office/word/2010/wordprocessingShape" mc:Ignorable="w14 wp14">
+<w:endnotes xmlns:wpc="http://schemas.microsoft.com/office/word/2010/wordprocessingCanvas" xmlns:mc="http://schemas.openxmlformats.org/markup-compatibility/2006" xmlns:o="urn:schemas-microsoft-com:office:office" xmlns:r="http://schemas.openxmlformats.org/officeDocument/2006/relationships" xmlns:m="http://schemas.openxmlformats.org/officeDocument/2006/math" xmlns:v="urn:schemas-microsoft-com:vml" xmlns:wp14="http://schemas.microsoft.com/office/word/2010/wordprocessingDrawing" xmlns:wp="http://schemas.openxmlformats.org/drawingml/2006/wordprocessingDrawing" xmlns:w10="urn:schemas-microsoft-com:office:word" xmlns:w="http://schemas.openxmlformats.org/wordprocessingml/2006/main" xmlns:w14="http://schemas.microsoft.com/office/word/2010/wordml" xmlns:wpg="http://schemas.microsoft.com/office/word/2010/wordprocessingGroup" xmlns:wpi="http://schemas.microsoft.com/office/word/2010/wordprocessingInk" xmlns:wne="http://schemas.microsoft.com/office/word/2006/wordml" xmlns:wps="http://schemas.microsoft.com/office/word/2010/wordprocessingShape" mc:Ignorable="w14 wp14">
   <w:endnote w:type="separator" w:id="-1">
     <w:p>
       <w:r>
@@ -2403,7 +2266,7 @@
 </file>
 
 <file path=word/footer1.xml><?xml version="1.0" encoding="utf-8"?>
-<w:ftr xmlns:wpc="http://schemas.microsoft.com/office/word/2010/wordprocessingCanvas" xmlns:mo="http://schemas.microsoft.com/office/mac/office/2008/main" xmlns:mc="http://schemas.openxmlformats.org/markup-compatibility/2006" xmlns:mv="urn:schemas-microsoft-com:mac:vml" xmlns:o="urn:schemas-microsoft-com:office:office" xmlns:r="http://schemas.openxmlformats.org/officeDocument/2006/relationships" xmlns:m="http://schemas.openxmlformats.org/officeDocument/2006/math" xmlns:v="urn:schemas-microsoft-com:vml" xmlns:wp14="http://schemas.microsoft.com/office/word/2010/wordprocessingDrawing" xmlns:wp="http://schemas.openxmlformats.org/drawingml/2006/wordprocessingDrawing" xmlns:w10="urn:schemas-microsoft-com:office:word" xmlns:w="http://schemas.openxmlformats.org/wordprocessingml/2006/main" xmlns:w14="http://schemas.microsoft.com/office/word/2010/wordml" xmlns:wpg="http://schemas.microsoft.com/office/word/2010/wordprocessingGroup" xmlns:wpi="http://schemas.microsoft.com/office/word/2010/wordprocessingInk" xmlns:wne="http://schemas.microsoft.com/office/word/2006/wordml" xmlns:wps="http://schemas.microsoft.com/office/word/2010/wordprocessingShape" mc:Ignorable="w14 wp14">
+<w:ftr xmlns:wpc="http://schemas.microsoft.com/office/word/2010/wordprocessingCanvas" xmlns:mc="http://schemas.openxmlformats.org/markup-compatibility/2006" xmlns:o="urn:schemas-microsoft-com:office:office" xmlns:r="http://schemas.openxmlformats.org/officeDocument/2006/relationships" xmlns:m="http://schemas.openxmlformats.org/officeDocument/2006/math" xmlns:v="urn:schemas-microsoft-com:vml" xmlns:wp14="http://schemas.microsoft.com/office/word/2010/wordprocessingDrawing" xmlns:wp="http://schemas.openxmlformats.org/drawingml/2006/wordprocessingDrawing" xmlns:w10="urn:schemas-microsoft-com:office:word" xmlns:w="http://schemas.openxmlformats.org/wordprocessingml/2006/main" xmlns:w14="http://schemas.microsoft.com/office/word/2010/wordml" xmlns:wpg="http://schemas.microsoft.com/office/word/2010/wordprocessingGroup" xmlns:wpi="http://schemas.microsoft.com/office/word/2010/wordprocessingInk" xmlns:wne="http://schemas.microsoft.com/office/word/2006/wordml" xmlns:wps="http://schemas.microsoft.com/office/word/2010/wordprocessingShape" mc:Ignorable="w14 wp14">
   <w:p>
     <w:pPr>
       <w:pStyle w:val="Footer"/>
@@ -2441,7 +2304,7 @@
 </file>
 
 <file path=word/footer2.xml><?xml version="1.0" encoding="utf-8"?>
-<w:ftr xmlns:wpc="http://schemas.microsoft.com/office/word/2010/wordprocessingCanvas" xmlns:mo="http://schemas.microsoft.com/office/mac/office/2008/main" xmlns:mc="http://schemas.openxmlformats.org/markup-compatibility/2006" xmlns:mv="urn:schemas-microsoft-com:mac:vml" xmlns:o="urn:schemas-microsoft-com:office:office" xmlns:r="http://schemas.openxmlformats.org/officeDocument/2006/relationships" xmlns:m="http://schemas.openxmlformats.org/officeDocument/2006/math" xmlns:v="urn:schemas-microsoft-com:vml" xmlns:wp14="http://schemas.microsoft.com/office/word/2010/wordprocessingDrawing" xmlns:wp="http://schemas.openxmlformats.org/drawingml/2006/wordprocessingDrawing" xmlns:w10="urn:schemas-microsoft-com:office:word" xmlns:w="http://schemas.openxmlformats.org/wordprocessingml/2006/main" xmlns:w14="http://schemas.microsoft.com/office/word/2010/wordml" xmlns:wpg="http://schemas.microsoft.com/office/word/2010/wordprocessingGroup" xmlns:wpi="http://schemas.microsoft.com/office/word/2010/wordprocessingInk" xmlns:wne="http://schemas.microsoft.com/office/word/2006/wordml" xmlns:wps="http://schemas.microsoft.com/office/word/2010/wordprocessingShape" mc:Ignorable="w14 wp14">
+<w:ftr xmlns:wpc="http://schemas.microsoft.com/office/word/2010/wordprocessingCanvas" xmlns:mc="http://schemas.openxmlformats.org/markup-compatibility/2006" xmlns:o="urn:schemas-microsoft-com:office:office" xmlns:r="http://schemas.openxmlformats.org/officeDocument/2006/relationships" xmlns:m="http://schemas.openxmlformats.org/officeDocument/2006/math" xmlns:v="urn:schemas-microsoft-com:vml" xmlns:wp14="http://schemas.microsoft.com/office/word/2010/wordprocessingDrawing" xmlns:wp="http://schemas.openxmlformats.org/drawingml/2006/wordprocessingDrawing" xmlns:w10="urn:schemas-microsoft-com:office:word" xmlns:w="http://schemas.openxmlformats.org/wordprocessingml/2006/main" xmlns:w14="http://schemas.microsoft.com/office/word/2010/wordml" xmlns:wpg="http://schemas.microsoft.com/office/word/2010/wordprocessingGroup" xmlns:wpi="http://schemas.microsoft.com/office/word/2010/wordprocessingInk" xmlns:wne="http://schemas.microsoft.com/office/word/2006/wordml" xmlns:wps="http://schemas.microsoft.com/office/word/2010/wordprocessingShape" mc:Ignorable="w14 wp14">
   <w:p>
     <w:pPr>
       <w:pStyle w:val="Footer"/>
@@ -2473,7 +2336,7 @@
         <w:rStyle w:val="PageNumber"/>
         <w:noProof/>
       </w:rPr>
-      <w:t>2</w:t>
+      <w:t>8</w:t>
     </w:r>
     <w:r>
       <w:rPr>
@@ -2492,7 +2355,7 @@
 </file>
 
 <file path=word/footnotes.xml><?xml version="1.0" encoding="utf-8"?>
-<w:footnotes xmlns:wpc="http://schemas.microsoft.com/office/word/2010/wordprocessingCanvas" xmlns:mo="http://schemas.microsoft.com/office/mac/office/2008/main" xmlns:mc="http://schemas.openxmlformats.org/markup-compatibility/2006" xmlns:mv="urn:schemas-microsoft-com:mac:vml" xmlns:o="urn:schemas-microsoft-com:office:office" xmlns:r="http://schemas.openxmlformats.org/officeDocument/2006/relationships" xmlns:m="http://schemas.openxmlformats.org/officeDocument/2006/math" xmlns:v="urn:schemas-microsoft-com:vml" xmlns:wp14="http://schemas.microsoft.com/office/word/2010/wordprocessingDrawing" xmlns:wp="http://schemas.openxmlformats.org/drawingml/2006/wordprocessingDrawing" xmlns:w10="urn:schemas-microsoft-com:office:word" xmlns:w="http://schemas.openxmlformats.org/wordprocessingml/2006/main" xmlns:w14="http://schemas.microsoft.com/office/word/2010/wordml" xmlns:wpg="http://schemas.microsoft.com/office/word/2010/wordprocessingGroup" xmlns:wpi="http://schemas.microsoft.com/office/word/2010/wordprocessingInk" xmlns:wne="http://schemas.microsoft.com/office/word/2006/wordml" xmlns:wps="http://schemas.microsoft.com/office/word/2010/wordprocessingShape" mc:Ignorable="w14 wp14">
+<w:footnotes xmlns:wpc="http://schemas.microsoft.com/office/word/2010/wordprocessingCanvas" xmlns:mc="http://schemas.openxmlformats.org/markup-compatibility/2006" xmlns:o="urn:schemas-microsoft-com:office:office" xmlns:r="http://schemas.openxmlformats.org/officeDocument/2006/relationships" xmlns:m="http://schemas.openxmlformats.org/officeDocument/2006/math" xmlns:v="urn:schemas-microsoft-com:vml" xmlns:wp14="http://schemas.microsoft.com/office/word/2010/wordprocessingDrawing" xmlns:wp="http://schemas.openxmlformats.org/drawingml/2006/wordprocessingDrawing" xmlns:w10="urn:schemas-microsoft-com:office:word" xmlns:w="http://schemas.openxmlformats.org/wordprocessingml/2006/main" xmlns:w14="http://schemas.microsoft.com/office/word/2010/wordml" xmlns:wpg="http://schemas.microsoft.com/office/word/2010/wordprocessingGroup" xmlns:wpi="http://schemas.microsoft.com/office/word/2010/wordprocessingInk" xmlns:wne="http://schemas.microsoft.com/office/word/2006/wordml" xmlns:wps="http://schemas.microsoft.com/office/word/2010/wordprocessingShape" mc:Ignorable="w14 wp14">
   <w:footnote w:type="separator" w:id="-1">
     <w:p>
       <w:r>
@@ -2511,7 +2374,7 @@
 </file>
 
 <file path=word/numbering.xml><?xml version="1.0" encoding="utf-8"?>
-<w:numbering xmlns:wpc="http://schemas.microsoft.com/office/word/2010/wordprocessingCanvas" xmlns:mo="http://schemas.microsoft.com/office/mac/office/2008/main" xmlns:mc="http://schemas.openxmlformats.org/markup-compatibility/2006" xmlns:mv="urn:schemas-microsoft-com:mac:vml" xmlns:o="urn:schemas-microsoft-com:office:office" xmlns:r="http://schemas.openxmlformats.org/officeDocument/2006/relationships" xmlns:m="http://schemas.openxmlformats.org/officeDocument/2006/math" xmlns:v="urn:schemas-microsoft-com:vml" xmlns:wp14="http://schemas.microsoft.com/office/word/2010/wordprocessingDrawing" xmlns:wp="http://schemas.openxmlformats.org/drawingml/2006/wordprocessingDrawing" xmlns:w10="urn:schemas-microsoft-com:office:word" xmlns:w="http://schemas.openxmlformats.org/wordprocessingml/2006/main" xmlns:w14="http://schemas.microsoft.com/office/word/2010/wordml" xmlns:wpg="http://schemas.microsoft.com/office/word/2010/wordprocessingGroup" xmlns:wpi="http://schemas.microsoft.com/office/word/2010/wordprocessingInk" xmlns:wne="http://schemas.microsoft.com/office/word/2006/wordml" xmlns:wps="http://schemas.microsoft.com/office/word/2010/wordprocessingShape" mc:Ignorable="w14 wp14">
+<w:numbering xmlns:wpc="http://schemas.microsoft.com/office/word/2010/wordprocessingCanvas" xmlns:mc="http://schemas.openxmlformats.org/markup-compatibility/2006" xmlns:o="urn:schemas-microsoft-com:office:office" xmlns:r="http://schemas.openxmlformats.org/officeDocument/2006/relationships" xmlns:m="http://schemas.openxmlformats.org/officeDocument/2006/math" xmlns:v="urn:schemas-microsoft-com:vml" xmlns:wp14="http://schemas.microsoft.com/office/word/2010/wordprocessingDrawing" xmlns:wp="http://schemas.openxmlformats.org/drawingml/2006/wordprocessingDrawing" xmlns:w10="urn:schemas-microsoft-com:office:word" xmlns:w="http://schemas.openxmlformats.org/wordprocessingml/2006/main" xmlns:w14="http://schemas.microsoft.com/office/word/2010/wordml" xmlns:wpg="http://schemas.microsoft.com/office/word/2010/wordprocessingGroup" xmlns:wpi="http://schemas.microsoft.com/office/word/2010/wordprocessingInk" xmlns:wne="http://schemas.microsoft.com/office/word/2006/wordml" xmlns:wps="http://schemas.microsoft.com/office/word/2010/wordprocessingShape" mc:Ignorable="w14 wp14">
   <w:abstractNum w:abstractNumId="0">
     <w:nsid w:val="008B774C"/>
     <w:multiLevelType w:val="multilevel"/>
@@ -3656,7 +3519,7 @@
     </w:rPrDefault>
     <w:pPrDefault/>
   </w:docDefaults>
-  <w:latentStyles w:defLockedState="0" w:defUIPriority="99" w:defSemiHidden="1" w:defUnhideWhenUsed="1" w:defQFormat="0" w:count="276">
+  <w:latentStyles w:defLockedState="0" w:defUIPriority="99" w:defSemiHidden="1" w:defUnhideWhenUsed="1" w:defQFormat="0" w:count="267">
     <w:lsdException w:name="Normal" w:semiHidden="0" w:uiPriority="0" w:unhideWhenUsed="0" w:qFormat="1"/>
     <w:lsdException w:name="heading 1" w:semiHidden="0" w:uiPriority="9" w:unhideWhenUsed="0" w:qFormat="1"/>
     <w:lsdException w:name="heading 2" w:uiPriority="9" w:qFormat="1"/>
@@ -3801,8 +3664,8 @@
   </w:style>
   <w:style w:type="paragraph" w:styleId="Heading1">
     <w:name w:val="heading 1"/>
-    <w:basedOn w:val="normal0"/>
-    <w:next w:val="normal0"/>
+    <w:basedOn w:val="Normal1"/>
+    <w:next w:val="Normal1"/>
     <w:pPr>
       <w:spacing w:before="200"/>
       <w:outlineLvl w:val="0"/>
@@ -3814,8 +3677,8 @@
   </w:style>
   <w:style w:type="paragraph" w:styleId="Heading2">
     <w:name w:val="heading 2"/>
-    <w:basedOn w:val="normal0"/>
-    <w:next w:val="normal0"/>
+    <w:basedOn w:val="Normal1"/>
+    <w:next w:val="Normal1"/>
     <w:pPr>
       <w:spacing w:before="200"/>
       <w:outlineLvl w:val="1"/>
@@ -3828,8 +3691,8 @@
   </w:style>
   <w:style w:type="paragraph" w:styleId="Heading3">
     <w:name w:val="heading 3"/>
-    <w:basedOn w:val="normal0"/>
-    <w:next w:val="normal0"/>
+    <w:basedOn w:val="Normal1"/>
+    <w:next w:val="Normal1"/>
     <w:pPr>
       <w:spacing w:before="160"/>
       <w:outlineLvl w:val="2"/>
@@ -3843,8 +3706,8 @@
   </w:style>
   <w:style w:type="paragraph" w:styleId="Heading4">
     <w:name w:val="heading 4"/>
-    <w:basedOn w:val="normal0"/>
-    <w:next w:val="normal0"/>
+    <w:basedOn w:val="Normal1"/>
+    <w:next w:val="Normal1"/>
     <w:pPr>
       <w:spacing w:before="160"/>
       <w:outlineLvl w:val="3"/>
@@ -3857,8 +3720,8 @@
   </w:style>
   <w:style w:type="paragraph" w:styleId="Heading5">
     <w:name w:val="heading 5"/>
-    <w:basedOn w:val="normal0"/>
-    <w:next w:val="normal0"/>
+    <w:basedOn w:val="Normal1"/>
+    <w:next w:val="Normal1"/>
     <w:pPr>
       <w:spacing w:before="160"/>
       <w:outlineLvl w:val="4"/>
@@ -3870,8 +3733,8 @@
   </w:style>
   <w:style w:type="paragraph" w:styleId="Heading6">
     <w:name w:val="heading 6"/>
-    <w:basedOn w:val="normal0"/>
-    <w:next w:val="normal0"/>
+    <w:basedOn w:val="Normal1"/>
+    <w:next w:val="Normal1"/>
     <w:pPr>
       <w:spacing w:before="160"/>
       <w:outlineLvl w:val="5"/>
@@ -3909,8 +3772,8 @@
     <w:semiHidden/>
     <w:unhideWhenUsed/>
   </w:style>
-  <w:style w:type="paragraph" w:customStyle="1" w:styleId="normal0">
-    <w:name w:val="normal"/>
+  <w:style w:type="paragraph" w:customStyle="1" w:styleId="Normal1">
+    <w:name w:val="Normal1"/>
     <w:pPr>
       <w:spacing w:line="276" w:lineRule="auto"/>
     </w:pPr>
@@ -3922,8 +3785,8 @@
   </w:style>
   <w:style w:type="paragraph" w:styleId="Title">
     <w:name w:val="Title"/>
-    <w:basedOn w:val="normal0"/>
-    <w:next w:val="normal0"/>
+    <w:basedOn w:val="Normal1"/>
+    <w:next w:val="Normal1"/>
     <w:rPr>
       <w:rFonts w:ascii="Trebuchet MS" w:eastAsia="Trebuchet MS" w:hAnsi="Trebuchet MS" w:cs="Trebuchet MS"/>
       <w:sz w:val="42"/>
@@ -3931,8 +3794,8 @@
   </w:style>
   <w:style w:type="paragraph" w:styleId="Subtitle">
     <w:name w:val="Subtitle"/>
-    <w:basedOn w:val="normal0"/>
-    <w:next w:val="normal0"/>
+    <w:basedOn w:val="Normal1"/>
+    <w:next w:val="Normal1"/>
     <w:pPr>
       <w:spacing w:after="200"/>
     </w:pPr>
@@ -4113,7 +3976,7 @@
 </file>
 
 <file path=word/stylesWithEffects.xml><?xml version="1.0" encoding="utf-8"?>
-<w:styles xmlns:wpc="http://schemas.microsoft.com/office/word/2010/wordprocessingCanvas" xmlns:mo="http://schemas.microsoft.com/office/mac/office/2008/main" xmlns:mc="http://schemas.openxmlformats.org/markup-compatibility/2006" xmlns:mv="urn:schemas-microsoft-com:mac:vml" xmlns:o="urn:schemas-microsoft-com:office:office" xmlns:r="http://schemas.openxmlformats.org/officeDocument/2006/relationships" xmlns:m="http://schemas.openxmlformats.org/officeDocument/2006/math" xmlns:v="urn:schemas-microsoft-com:vml" xmlns:wp14="http://schemas.microsoft.com/office/word/2010/wordprocessingDrawing" xmlns:wp="http://schemas.openxmlformats.org/drawingml/2006/wordprocessingDrawing" xmlns:w10="urn:schemas-microsoft-com:office:word" xmlns:w="http://schemas.openxmlformats.org/wordprocessingml/2006/main" xmlns:w14="http://schemas.microsoft.com/office/word/2010/wordml" xmlns:wpg="http://schemas.microsoft.com/office/word/2010/wordprocessingGroup" xmlns:wpi="http://schemas.microsoft.com/office/word/2010/wordprocessingInk" xmlns:wne="http://schemas.microsoft.com/office/word/2006/wordml" xmlns:wps="http://schemas.microsoft.com/office/word/2010/wordprocessingShape" mc:Ignorable="w14 wp14">
+<w:styles xmlns:wpc="http://schemas.microsoft.com/office/word/2010/wordprocessingCanvas" xmlns:mc="http://schemas.openxmlformats.org/markup-compatibility/2006" xmlns:o="urn:schemas-microsoft-com:office:office" xmlns:r="http://schemas.openxmlformats.org/officeDocument/2006/relationships" xmlns:m="http://schemas.openxmlformats.org/officeDocument/2006/math" xmlns:v="urn:schemas-microsoft-com:vml" xmlns:wp14="http://schemas.microsoft.com/office/word/2010/wordprocessingDrawing" xmlns:wp="http://schemas.openxmlformats.org/drawingml/2006/wordprocessingDrawing" xmlns:w10="urn:schemas-microsoft-com:office:word" xmlns:w="http://schemas.openxmlformats.org/wordprocessingml/2006/main" xmlns:w14="http://schemas.microsoft.com/office/word/2010/wordml" xmlns:wpg="http://schemas.microsoft.com/office/word/2010/wordprocessingGroup" xmlns:wpi="http://schemas.microsoft.com/office/word/2010/wordprocessingInk" xmlns:wne="http://schemas.microsoft.com/office/word/2006/wordml" xmlns:wps="http://schemas.microsoft.com/office/word/2010/wordprocessingShape" mc:Ignorable="w14 wp14">
   <w:docDefaults>
     <w:rPrDefault>
       <w:rPr>
@@ -4125,7 +3988,7 @@
     </w:rPrDefault>
     <w:pPrDefault/>
   </w:docDefaults>
-  <w:latentStyles w:defLockedState="0" w:defUIPriority="99" w:defSemiHidden="1" w:defUnhideWhenUsed="1" w:defQFormat="0" w:count="276">
+  <w:latentStyles w:defLockedState="0" w:defUIPriority="99" w:defSemiHidden="1" w:defUnhideWhenUsed="1" w:defQFormat="0" w:count="267">
     <w:lsdException w:name="Normal" w:semiHidden="0" w:uiPriority="0" w:unhideWhenUsed="0" w:qFormat="1"/>
     <w:lsdException w:name="heading 1" w:semiHidden="0" w:uiPriority="9" w:unhideWhenUsed="0" w:qFormat="1"/>
     <w:lsdException w:name="heading 2" w:uiPriority="9" w:qFormat="1"/>
@@ -4270,8 +4133,8 @@
   </w:style>
   <w:style w:type="paragraph" w:styleId="Heading1">
     <w:name w:val="heading 1"/>
-    <w:basedOn w:val="normal0"/>
-    <w:next w:val="normal0"/>
+    <w:basedOn w:val="Normal1"/>
+    <w:next w:val="Normal1"/>
     <w:pPr>
       <w:spacing w:before="200"/>
       <w:outlineLvl w:val="0"/>
@@ -4283,8 +4146,8 @@
   </w:style>
   <w:style w:type="paragraph" w:styleId="Heading2">
     <w:name w:val="heading 2"/>
-    <w:basedOn w:val="normal0"/>
-    <w:next w:val="normal0"/>
+    <w:basedOn w:val="Normal1"/>
+    <w:next w:val="Normal1"/>
     <w:pPr>
       <w:spacing w:before="200"/>
       <w:outlineLvl w:val="1"/>
@@ -4297,8 +4160,8 @@
   </w:style>
   <w:style w:type="paragraph" w:styleId="Heading3">
     <w:name w:val="heading 3"/>
-    <w:basedOn w:val="normal0"/>
-    <w:next w:val="normal0"/>
+    <w:basedOn w:val="Normal1"/>
+    <w:next w:val="Normal1"/>
     <w:pPr>
       <w:spacing w:before="160"/>
       <w:outlineLvl w:val="2"/>
@@ -4312,8 +4175,8 @@
   </w:style>
   <w:style w:type="paragraph" w:styleId="Heading4">
     <w:name w:val="heading 4"/>
-    <w:basedOn w:val="normal0"/>
-    <w:next w:val="normal0"/>
+    <w:basedOn w:val="Normal1"/>
+    <w:next w:val="Normal1"/>
     <w:pPr>
       <w:spacing w:before="160"/>
       <w:outlineLvl w:val="3"/>
@@ -4326,8 +4189,8 @@
   </w:style>
   <w:style w:type="paragraph" w:styleId="Heading5">
     <w:name w:val="heading 5"/>
-    <w:basedOn w:val="normal0"/>
-    <w:next w:val="normal0"/>
+    <w:basedOn w:val="Normal1"/>
+    <w:next w:val="Normal1"/>
     <w:pPr>
       <w:spacing w:before="160"/>
       <w:outlineLvl w:val="4"/>
@@ -4339,8 +4202,8 @@
   </w:style>
   <w:style w:type="paragraph" w:styleId="Heading6">
     <w:name w:val="heading 6"/>
-    <w:basedOn w:val="normal0"/>
-    <w:next w:val="normal0"/>
+    <w:basedOn w:val="Normal1"/>
+    <w:next w:val="Normal1"/>
     <w:pPr>
       <w:spacing w:before="160"/>
       <w:outlineLvl w:val="5"/>
@@ -4378,8 +4241,8 @@
     <w:semiHidden/>
     <w:unhideWhenUsed/>
   </w:style>
-  <w:style w:type="paragraph" w:customStyle="1" w:styleId="normal0">
-    <w:name w:val="normal"/>
+  <w:style w:type="paragraph" w:customStyle="1" w:styleId="Normal1">
+    <w:name w:val="Normal1"/>
     <w:pPr>
       <w:spacing w:line="276" w:lineRule="auto"/>
     </w:pPr>
@@ -4391,8 +4254,8 @@
   </w:style>
   <w:style w:type="paragraph" w:styleId="Title">
     <w:name w:val="Title"/>
-    <w:basedOn w:val="normal0"/>
-    <w:next w:val="normal0"/>
+    <w:basedOn w:val="Normal1"/>
+    <w:next w:val="Normal1"/>
     <w:rPr>
       <w:rFonts w:ascii="Trebuchet MS" w:eastAsia="Trebuchet MS" w:hAnsi="Trebuchet MS" w:cs="Trebuchet MS"/>
       <w:sz w:val="42"/>
@@ -4400,8 +4263,8 @@
   </w:style>
   <w:style w:type="paragraph" w:styleId="Subtitle">
     <w:name w:val="Subtitle"/>
-    <w:basedOn w:val="normal0"/>
-    <w:next w:val="normal0"/>
+    <w:basedOn w:val="Normal1"/>
+    <w:next w:val="Normal1"/>
     <w:pPr>
       <w:spacing w:after="200"/>
     </w:pPr>
@@ -4582,7 +4445,7 @@
 </file>
 
 <file path=word/glossary/document.xml><?xml version="1.0" encoding="utf-8"?>
-<w:glossaryDocument xmlns:wpc="http://schemas.microsoft.com/office/word/2010/wordprocessingCanvas" xmlns:mo="http://schemas.microsoft.com/office/mac/office/2008/main" xmlns:mc="http://schemas.openxmlformats.org/markup-compatibility/2006" xmlns:mv="urn:schemas-microsoft-com:mac:vml" xmlns:o="urn:schemas-microsoft-com:office:office" xmlns:r="http://schemas.openxmlformats.org/officeDocument/2006/relationships" xmlns:m="http://schemas.openxmlformats.org/officeDocument/2006/math" xmlns:v="urn:schemas-microsoft-com:vml" xmlns:wp14="http://schemas.microsoft.com/office/word/2010/wordprocessingDrawing" xmlns:wp="http://schemas.openxmlformats.org/drawingml/2006/wordprocessingDrawing" xmlns:w10="urn:schemas-microsoft-com:office:word" xmlns:w="http://schemas.openxmlformats.org/wordprocessingml/2006/main" xmlns:w14="http://schemas.microsoft.com/office/word/2010/wordml" xmlns:wpg="http://schemas.microsoft.com/office/word/2010/wordprocessingGroup" xmlns:wpi="http://schemas.microsoft.com/office/word/2010/wordprocessingInk" xmlns:wne="http://schemas.microsoft.com/office/word/2006/wordml" xmlns:wps="http://schemas.microsoft.com/office/word/2010/wordprocessingShape" mc:Ignorable="w14 wp14">
+<w:glossaryDocument xmlns:wpc="http://schemas.microsoft.com/office/word/2010/wordprocessingCanvas" xmlns:mc="http://schemas.openxmlformats.org/markup-compatibility/2006" xmlns:o="urn:schemas-microsoft-com:office:office" xmlns:r="http://schemas.openxmlformats.org/officeDocument/2006/relationships" xmlns:m="http://schemas.openxmlformats.org/officeDocument/2006/math" xmlns:v="urn:schemas-microsoft-com:vml" xmlns:wp14="http://schemas.microsoft.com/office/word/2010/wordprocessingDrawing" xmlns:wp="http://schemas.openxmlformats.org/drawingml/2006/wordprocessingDrawing" xmlns:w10="urn:schemas-microsoft-com:office:word" xmlns:w="http://schemas.openxmlformats.org/wordprocessingml/2006/main" xmlns:w14="http://schemas.microsoft.com/office/word/2010/wordml" xmlns:wpg="http://schemas.microsoft.com/office/word/2010/wordprocessingGroup" xmlns:wpi="http://schemas.microsoft.com/office/word/2010/wordprocessingInk" xmlns:wne="http://schemas.microsoft.com/office/word/2006/wordml" xmlns:wps="http://schemas.microsoft.com/office/word/2010/wordprocessingShape" mc:Ignorable="w14 wp14">
   <w:docParts>
     <w:docPart>
       <w:docPartPr>
@@ -4650,38 +4513,6 @@
         </w:p>
       </w:docPartBody>
     </w:docPart>
-    <w:docPart>
-      <w:docPartPr>
-        <w:name w:val="2BD5A5F02A997E4DA8D525D6E36A780A"/>
-        <w:category>
-          <w:name w:val="General"/>
-          <w:gallery w:val="placeholder"/>
-        </w:category>
-        <w:types>
-          <w:type w:val="bbPlcHdr"/>
-        </w:types>
-        <w:behaviors>
-          <w:behavior w:val="content"/>
-        </w:behaviors>
-        <w:guid w:val="{2A69BE97-29B0-7B4A-93CA-850D873B86EC}"/>
-      </w:docPartPr>
-      <w:docPartBody>
-        <w:p>
-          <w:pPr>
-            <w:pStyle w:val="2BD5A5F02A997E4DA8D525D6E36A780A"/>
-          </w:pPr>
-          <w:r>
-            <w:rPr>
-              <w:rFonts w:asciiTheme="majorHAnsi" w:hAnsiTheme="majorHAnsi"/>
-              <w:noProof/>
-              <w:color w:val="000000" w:themeColor="text1"/>
-              <w:sz w:val="28"/>
-            </w:rPr>
-            <w:t>[Author]</w:t>
-          </w:r>
-        </w:p>
-      </w:docPartBody>
-    </w:docPart>
   </w:docParts>
 </w:glossaryDocument>
 </file>
@@ -4691,41 +4522,41 @@
   <w:font w:name="Arial">
     <w:panose1 w:val="020B0604020202020204"/>
     <w:charset w:val="00"/>
-    <w:family w:val="auto"/>
+    <w:family w:val="swiss"/>
     <w:pitch w:val="variable"/>
     <w:sig w:usb0="E0002AFF" w:usb1="C0007843" w:usb2="00000009" w:usb3="00000000" w:csb0="000001FF" w:csb1="00000000"/>
   </w:font>
   <w:font w:name="Cambria">
     <w:panose1 w:val="02040503050406030204"/>
     <w:charset w:val="00"/>
-    <w:family w:val="auto"/>
+    <w:family w:val="roman"/>
     <w:pitch w:val="variable"/>
     <w:sig w:usb0="E00002FF" w:usb1="400004FF" w:usb2="00000000" w:usb3="00000000" w:csb0="0000019F" w:csb1="00000000"/>
   </w:font>
-  <w:font w:name="ＭＳ 明朝">
-    <w:panose1 w:val="00000000000000000000"/>
+  <w:font w:name="MS Mincho">
+    <w:altName w:val="ＭＳ 明朝"/>
+    <w:panose1 w:val="02020609040205080304"/>
     <w:charset w:val="80"/>
-    <w:family w:val="roman"/>
-    <w:notTrueType/>
+    <w:family w:val="modern"/>
     <w:pitch w:val="fixed"/>
-    <w:sig w:usb0="00000001" w:usb1="08070000" w:usb2="00000010" w:usb3="00000000" w:csb0="00020000" w:csb1="00000000"/>
+    <w:sig w:usb0="E00002FF" w:usb1="6AC7FDFB" w:usb2="00000012" w:usb3="00000000" w:csb0="0002009F" w:csb1="00000000"/>
   </w:font>
   <w:font w:name="Times New Roman">
     <w:panose1 w:val="02020603050405020304"/>
     <w:charset w:val="00"/>
-    <w:family w:val="auto"/>
+    <w:family w:val="roman"/>
     <w:pitch w:val="variable"/>
-    <w:sig w:usb0="00000003" w:usb1="00000000" w:usb2="00000000" w:usb3="00000000" w:csb0="00000001" w:csb1="00000000"/>
+    <w:sig w:usb0="E0002AFF" w:usb1="C0007841" w:usb2="00000009" w:usb3="00000000" w:csb0="000001FF" w:csb1="00000000"/>
   </w:font>
   <w:font w:name="Trebuchet MS">
     <w:panose1 w:val="020B0603020202020204"/>
     <w:charset w:val="00"/>
-    <w:family w:val="auto"/>
+    <w:family w:val="swiss"/>
     <w:pitch w:val="variable"/>
     <w:sig w:usb0="00000287" w:usb1="00000000" w:usb2="00000000" w:usb3="00000000" w:csb0="0000009F" w:csb1="00000000"/>
   </w:font>
   <w:font w:name="Lucida Grande">
-    <w:panose1 w:val="020B0600040502020204"/>
+    <w:panose1 w:val="00000000000000000000"/>
     <w:charset w:val="00"/>
     <w:family w:val="roman"/>
     <w:notTrueType/>
@@ -4734,17 +4565,17 @@
   <w:font w:name="Calibri">
     <w:panose1 w:val="020F0502020204030204"/>
     <w:charset w:val="00"/>
-    <w:family w:val="auto"/>
+    <w:family w:val="swiss"/>
     <w:pitch w:val="variable"/>
-    <w:sig w:usb0="E10002FF" w:usb1="4000ACFF" w:usb2="00000009" w:usb3="00000000" w:csb0="0000019F" w:csb1="00000000"/>
+    <w:sig w:usb0="E00002FF" w:usb1="4000ACFF" w:usb2="00000001" w:usb3="00000000" w:csb0="0000019F" w:csb1="00000000"/>
   </w:font>
-  <w:font w:name="ＭＳ ゴシック">
-    <w:panose1 w:val="00000000000000000000"/>
+  <w:font w:name="MS Gothic">
+    <w:altName w:val="ＭＳ ゴシック"/>
+    <w:panose1 w:val="020B0609070205080204"/>
     <w:charset w:val="80"/>
     <w:family w:val="modern"/>
-    <w:notTrueType/>
     <w:pitch w:val="fixed"/>
-    <w:sig w:usb0="00000001" w:usb1="08070000" w:usb2="00000010" w:usb3="00000000" w:csb0="00020000" w:csb1="00000000"/>
+    <w:sig w:usb0="E00002FF" w:usb1="6AC7FDFB" w:usb2="00000012" w:usb3="00000000" w:csb0="0002009F" w:csb1="00000000"/>
   </w:font>
 </w:fonts>
 </file>
@@ -4763,6 +4594,8 @@
   </w:compat>
   <w:rsids>
     <w:rsidRoot w:val="00A7222E"/>
+    <w:rsid w:val="00220F42"/>
+    <w:rsid w:val="008B7BA4"/>
     <w:rsid w:val="00A7222E"/>
   </w:rsids>
   <m:mathPr>
@@ -4800,7 +4633,7 @@
     </w:rPrDefault>
     <w:pPrDefault/>
   </w:docDefaults>
-  <w:latentStyles w:defLockedState="0" w:defUIPriority="99" w:defSemiHidden="1" w:defUnhideWhenUsed="1" w:defQFormat="0" w:count="276">
+  <w:latentStyles w:defLockedState="0" w:defUIPriority="99" w:defSemiHidden="1" w:defUnhideWhenUsed="1" w:defQFormat="0" w:count="267">
     <w:lsdException w:name="Normal" w:semiHidden="0" w:uiPriority="0" w:unhideWhenUsed="0" w:qFormat="1"/>
     <w:lsdException w:name="heading 1" w:semiHidden="0" w:uiPriority="9" w:unhideWhenUsed="0" w:qFormat="1"/>
     <w:lsdException w:name="heading 2" w:uiPriority="9" w:qFormat="1"/>
@@ -4990,7 +4823,7 @@
 </file>
 
 <file path=word/glossary/stylesWithEffects.xml><?xml version="1.0" encoding="utf-8"?>
-<w:styles xmlns:wpc="http://schemas.microsoft.com/office/word/2010/wordprocessingCanvas" xmlns:mo="http://schemas.microsoft.com/office/mac/office/2008/main" xmlns:mc="http://schemas.openxmlformats.org/markup-compatibility/2006" xmlns:mv="urn:schemas-microsoft-com:mac:vml" xmlns:o="urn:schemas-microsoft-com:office:office" xmlns:r="http://schemas.openxmlformats.org/officeDocument/2006/relationships" xmlns:m="http://schemas.openxmlformats.org/officeDocument/2006/math" xmlns:v="urn:schemas-microsoft-com:vml" xmlns:wp14="http://schemas.microsoft.com/office/word/2010/wordprocessingDrawing" xmlns:wp="http://schemas.openxmlformats.org/drawingml/2006/wordprocessingDrawing" xmlns:w10="urn:schemas-microsoft-com:office:word" xmlns:w="http://schemas.openxmlformats.org/wordprocessingml/2006/main" xmlns:w14="http://schemas.microsoft.com/office/word/2010/wordml" xmlns:wpg="http://schemas.microsoft.com/office/word/2010/wordprocessingGroup" xmlns:wpi="http://schemas.microsoft.com/office/word/2010/wordprocessingInk" xmlns:wne="http://schemas.microsoft.com/office/word/2006/wordml" xmlns:wps="http://schemas.microsoft.com/office/word/2010/wordprocessingShape" mc:Ignorable="w14 wp14">
+<w:styles xmlns:wpc="http://schemas.microsoft.com/office/word/2010/wordprocessingCanvas" xmlns:mc="http://schemas.openxmlformats.org/markup-compatibility/2006" xmlns:o="urn:schemas-microsoft-com:office:office" xmlns:r="http://schemas.openxmlformats.org/officeDocument/2006/relationships" xmlns:m="http://schemas.openxmlformats.org/officeDocument/2006/math" xmlns:v="urn:schemas-microsoft-com:vml" xmlns:wp14="http://schemas.microsoft.com/office/word/2010/wordprocessingDrawing" xmlns:wp="http://schemas.openxmlformats.org/drawingml/2006/wordprocessingDrawing" xmlns:w10="urn:schemas-microsoft-com:office:word" xmlns:w="http://schemas.openxmlformats.org/wordprocessingml/2006/main" xmlns:w14="http://schemas.microsoft.com/office/word/2010/wordml" xmlns:wpg="http://schemas.microsoft.com/office/word/2010/wordprocessingGroup" xmlns:wpi="http://schemas.microsoft.com/office/word/2010/wordprocessingInk" xmlns:wne="http://schemas.microsoft.com/office/word/2006/wordml" xmlns:wps="http://schemas.microsoft.com/office/word/2010/wordprocessingShape" mc:Ignorable="w14 wp14">
   <w:docDefaults>
     <w:rPrDefault>
       <w:rPr>
@@ -5002,7 +4835,7 @@
     </w:rPrDefault>
     <w:pPrDefault/>
   </w:docDefaults>
-  <w:latentStyles w:defLockedState="0" w:defUIPriority="99" w:defSemiHidden="1" w:defUnhideWhenUsed="1" w:defQFormat="0" w:count="276">
+  <w:latentStyles w:defLockedState="0" w:defUIPriority="99" w:defSemiHidden="1" w:defUnhideWhenUsed="1" w:defQFormat="0" w:count="267">
     <w:lsdException w:name="Normal" w:semiHidden="0" w:uiPriority="0" w:unhideWhenUsed="0" w:qFormat="1"/>
     <w:lsdException w:name="heading 1" w:semiHidden="0" w:uiPriority="9" w:unhideWhenUsed="0" w:qFormat="1"/>
     <w:lsdException w:name="heading 2" w:uiPriority="9" w:qFormat="1"/>
@@ -5194,7 +5027,6 @@
 <file path=word/glossary/webSettings.xml><?xml version="1.0" encoding="utf-8"?>
 <w:webSettings xmlns:mc="http://schemas.openxmlformats.org/markup-compatibility/2006" xmlns:r="http://schemas.openxmlformats.org/officeDocument/2006/relationships" xmlns:w="http://schemas.openxmlformats.org/wordprocessingml/2006/main" xmlns:w14="http://schemas.microsoft.com/office/word/2010/wordml" mc:Ignorable="w14">
   <w:allowPNG/>
-  <w:doNotSaveAsSingleFile/>
 </w:webSettings>
 </file>
 
@@ -5542,7 +5374,7 @@
 </file>
 
 <file path=customXml/itemProps2.xml><?xml version="1.0" encoding="utf-8"?>
-<ds:datastoreItem xmlns:ds="http://schemas.openxmlformats.org/officeDocument/2006/customXml" ds:itemID="{E7086239-232C-9848-89A4-D5C56C4F22C8}">
+<ds:datastoreItem xmlns:ds="http://schemas.openxmlformats.org/officeDocument/2006/customXml" ds:itemID="{FE5DD284-8FBA-4A0B-B660-0CC3661D470D}">
   <ds:schemaRefs>
     <ds:schemaRef ds:uri="http://schemas.openxmlformats.org/officeDocument/2006/bibliography"/>
   </ds:schemaRefs>

</xml_diff>